<commit_message>
Documentación de práctica SSL
</commit_message>
<xml_diff>
--- a/G-2313-06-P3/doc/G-2313-06-P3-doc.docx
+++ b/G-2313-06-P3/doc/G-2313-06-P3-doc.docx
@@ -160,8 +160,15 @@
           <w:sz w:val="60"/>
           <w:szCs w:val="60"/>
         </w:rPr>
-        <w:t xml:space="preserve">PRÁCTICA </w:t>
-      </w:r>
+        <w:t>PRÁCTICA 3</w:t>
+      </w:r>
+    </w:p>
+    <w:p>
+      <w:pPr>
+        <w:pStyle w:val="Subttulo"/>
+        <w:jc w:val="center"/>
+        <w:rPr/>
+      </w:pPr>
       <w:r>
         <w:rPr>
           <w:rFonts w:ascii="Calibri Light" w:hAnsi="Calibri Light" w:asciiTheme="majorHAnsi" w:hAnsiTheme="majorHAnsi"/>
@@ -169,15 +176,8 @@
           <w:sz w:val="60"/>
           <w:szCs w:val="60"/>
         </w:rPr>
-        <w:t>3</w:t>
-      </w:r>
-    </w:p>
-    <w:p>
-      <w:pPr>
-        <w:pStyle w:val="Subttulo"/>
-        <w:jc w:val="center"/>
-        <w:rPr/>
-      </w:pPr>
+        <w:t xml:space="preserve">Seguridad </w:t>
+      </w:r>
       <w:r>
         <w:rPr>
           <w:rFonts w:ascii="Calibri Light" w:hAnsi="Calibri Light" w:asciiTheme="majorHAnsi" w:hAnsiTheme="majorHAnsi"/>
@@ -519,23 +519,7 @@
           <w:sz w:val="26"/>
           <w:szCs w:val="26"/>
         </w:rPr>
-        <w:t xml:space="preserve">La práctica consiste en la implementación de un servidor IRC programado bajo el lenguaje C </w:t>
-      </w:r>
-      <w:r>
-        <w:rPr>
-          <w:rFonts w:ascii="Calibri Light" w:hAnsi="Calibri Light" w:asciiTheme="majorHAnsi" w:hAnsiTheme="majorHAnsi"/>
-          <w:sz w:val="26"/>
-          <w:szCs w:val="26"/>
-        </w:rPr>
-        <w:t>usando criptografía SSL</w:t>
-      </w:r>
-      <w:r>
-        <w:rPr>
-          <w:rFonts w:ascii="Calibri Light" w:hAnsi="Calibri Light" w:asciiTheme="majorHAnsi" w:hAnsiTheme="majorHAnsi"/>
-          <w:sz w:val="26"/>
-          <w:szCs w:val="26"/>
-        </w:rPr>
-        <w:t>. Para el desarrollo del servidor se ha seguido la implementación del RFC 2812 y 2813 según se solicitaba como requisito técnico del enunciado de la práctica.</w:t>
+        <w:t>La práctica consiste en la implementación de un servidor IRC programado bajo el lenguaje C usando criptografía SSL. Para el desarrollo del servidor se ha seguido la implementación del RFC 2812 y 2813 según se solicitaba como requisito técnico del enunciado de la práctica.</w:t>
       </w:r>
     </w:p>
     <w:p>
@@ -620,7 +604,9 @@
         </w:rPr>
       </w:pPr>
       <w:r>
-        <w:rPr/>
+        <w:rPr>
+          <w:rFonts w:asciiTheme="majorHAnsi" w:hAnsiTheme="majorHAnsi" w:ascii="Calibri Light" w:hAnsi="Calibri Light"/>
+        </w:rPr>
         <w:drawing>
           <wp:anchor behindDoc="0" distT="0" distB="0" distL="0" distR="0" simplePos="0" locked="0" layoutInCell="1" allowOverlap="1" relativeHeight="8">
             <wp:simplePos x="0" y="0"/>
@@ -793,31 +779,7 @@
           <w:sz w:val="26"/>
           <w:szCs w:val="26"/>
         </w:rPr>
-        <w:t xml:space="preserve"> que contiene la base de las funciones de conexión del servidor </w:t>
-      </w:r>
-      <w:r>
-        <w:rPr>
-          <w:rFonts w:ascii="Calibri Light" w:hAnsi="Calibri Light" w:asciiTheme="majorHAnsi" w:hAnsiTheme="majorHAnsi"/>
-          <w:sz w:val="26"/>
-          <w:szCs w:val="26"/>
-        </w:rPr>
-        <w:t>y cliente SSL</w:t>
-      </w:r>
-      <w:r>
-        <w:rPr>
-          <w:rFonts w:ascii="Calibri Light" w:hAnsi="Calibri Light" w:asciiTheme="majorHAnsi" w:hAnsiTheme="majorHAnsi"/>
-          <w:sz w:val="26"/>
-          <w:szCs w:val="26"/>
-        </w:rPr>
-        <w:t xml:space="preserve">: inicialización del socket, aceptación de conexiones, </w:t>
-      </w:r>
-      <w:r>
-        <w:rPr>
-          <w:rFonts w:ascii="Calibri Light" w:hAnsi="Calibri Light" w:asciiTheme="majorHAnsi" w:hAnsiTheme="majorHAnsi"/>
-          <w:sz w:val="26"/>
-          <w:szCs w:val="26"/>
-        </w:rPr>
-        <w:t>comunicación vía SSL utilizando la librería implementada.</w:t>
+        <w:t xml:space="preserve"> que contiene la base de las funciones de conexión del servidor y cliente SSL: inicialización del socket, aceptación de conexiones, comunicación vía SSL utilizando la librería implementada.</w:t>
       </w:r>
     </w:p>
     <w:p>
@@ -857,16 +819,7 @@
           <w:sz w:val="26"/>
           <w:szCs w:val="26"/>
         </w:rPr>
-        <w:t>echo/servidor</w:t>
-      </w:r>
-      <w:r>
-        <w:rPr>
-          <w:rFonts w:ascii="Calibri Light" w:hAnsi="Calibri Light" w:asciiTheme="majorHAnsi" w:hAnsiTheme="majorHAnsi"/>
-          <w:b/>
-          <w:sz w:val="26"/>
-          <w:szCs w:val="26"/>
-        </w:rPr>
-        <w:t xml:space="preserve">: </w:t>
+        <w:t xml:space="preserve">echo/servidor: </w:t>
       </w:r>
       <w:r>
         <w:rPr>
@@ -899,16 +852,7 @@
           <w:sz w:val="26"/>
           <w:szCs w:val="26"/>
         </w:rPr>
-        <w:t>echo/cliente</w:t>
-      </w:r>
-      <w:r>
-        <w:rPr>
-          <w:rFonts w:ascii="Calibri Light" w:hAnsi="Calibri Light" w:asciiTheme="majorHAnsi" w:hAnsiTheme="majorHAnsi"/>
-          <w:b/>
-          <w:sz w:val="26"/>
-          <w:szCs w:val="26"/>
-        </w:rPr>
-        <w:t xml:space="preserve">: </w:t>
+        <w:t xml:space="preserve">echo/cliente: </w:t>
       </w:r>
       <w:r>
         <w:rPr>
@@ -941,32 +885,15 @@
           <w:sz w:val="26"/>
           <w:szCs w:val="26"/>
         </w:rPr>
-        <w:t>cliente_servidor/servidor_irc</w:t>
-      </w:r>
-      <w:r>
-        <w:rPr>
-          <w:rFonts w:ascii="Calibri Light" w:hAnsi="Calibri Light" w:asciiTheme="majorHAnsi" w:hAnsiTheme="majorHAnsi"/>
-          <w:b/>
+        <w:t xml:space="preserve">cliente_servidor/servidor_irc: </w:t>
+      </w:r>
+      <w:r>
+        <w:rPr>
+          <w:rFonts w:ascii="Calibri Light" w:hAnsi="Calibri Light" w:asciiTheme="majorHAnsi" w:hAnsiTheme="majorHAnsi"/>
           <w:sz w:val="26"/>
           <w:szCs w:val="26"/>
         </w:rPr>
-        <w:t xml:space="preserve">: </w:t>
-      </w:r>
-      <w:r>
-        <w:rPr>
-          <w:rFonts w:ascii="Calibri Light" w:hAnsi="Calibri Light" w:asciiTheme="majorHAnsi" w:hAnsiTheme="majorHAnsi"/>
-          <w:sz w:val="26"/>
-          <w:szCs w:val="26"/>
-        </w:rPr>
-        <w:t xml:space="preserve">En este fichero se encuentran toda </w:t>
-      </w:r>
-      <w:r>
-        <w:rPr>
-          <w:rFonts w:ascii="Calibri Light" w:hAnsi="Calibri Light" w:asciiTheme="majorHAnsi" w:hAnsiTheme="majorHAnsi"/>
-          <w:sz w:val="26"/>
-          <w:szCs w:val="26"/>
-        </w:rPr>
-        <w:t>la versión de servidor IRC desarrollada en la práctica 1 mediante el uso de SSL.</w:t>
+        <w:t>En este fichero se encuentran toda la versión de servidor IRC desarrollada en la práctica 1 mediante el uso de SSL.</w:t>
       </w:r>
     </w:p>
     <w:p>
@@ -1021,25 +948,7 @@
           <w:sz w:val="28"/>
           <w:szCs w:val="28"/>
         </w:rPr>
-        <w:t>G-2313-06-P</w:t>
-      </w:r>
-      <w:r>
-        <w:rPr>
-          <w:rFonts w:ascii="Calibri Light" w:hAnsi="Calibri Light" w:asciiTheme="majorHAnsi" w:hAnsiTheme="majorHAnsi"/>
-          <w:b/>
-          <w:sz w:val="28"/>
-          <w:szCs w:val="28"/>
-        </w:rPr>
-        <w:t>3</w:t>
-      </w:r>
-      <w:r>
-        <w:rPr>
-          <w:rFonts w:ascii="Calibri Light" w:hAnsi="Calibri Light" w:asciiTheme="majorHAnsi" w:hAnsiTheme="majorHAnsi"/>
-          <w:b/>
-          <w:sz w:val="28"/>
-          <w:szCs w:val="28"/>
-        </w:rPr>
-        <w:t>/doc/html/index.html</w:t>
+        <w:t>G-2313-06-P3/doc/html/index.html</w:t>
       </w:r>
     </w:p>
     <w:p>
@@ -1076,11 +985,7 @@
       </w:pPr>
       <w:r>
         <w:rPr/>
-        <w:t xml:space="preserve">FUNCIONALIDAD </w:t>
-      </w:r>
-      <w:r>
-        <w:rPr/>
-        <w:t>SSL</w:t>
+        <w:t>FUNCIONALIDAD SSL</w:t>
       </w:r>
     </w:p>
     <w:p>
@@ -1198,27 +1103,11 @@
         </w:rPr>
       </w:pPr>
       <w:r>
-        <w:rPr/>
-      </w:r>
-    </w:p>
-    <w:p>
-      <w:pPr>
-        <w:pStyle w:val="Normal"/>
-        <w:spacing w:before="120" w:after="0"/>
-        <w:ind w:firstLine="284"/>
-        <w:jc w:val="both"/>
-        <w:rPr/>
-      </w:pPr>
-      <w:r>
-        <w:rPr>
-          <w:rFonts w:ascii="Calibri Light" w:hAnsi="Calibri Light" w:asciiTheme="majorHAnsi" w:hAnsiTheme="majorHAnsi"/>
+        <w:rPr>
+          <w:rFonts w:asciiTheme="majorHAnsi" w:hAnsiTheme="majorHAnsi" w:ascii="Calibri Light" w:hAnsi="Calibri Light"/>
           <w:sz w:val="26"/>
           <w:szCs w:val="26"/>
         </w:rPr>
-        <w:t>- Funcionalidad servidor IRC: Utilizando los certificados generados previamente hemos modificado el servidor de la práctica 1 para acomodar las funciones de conexión a la arquitectura basada en SSL. Con ello logramos que las conexiones se realicen de forma segura empleando los algoritmos de RSA.</w:t>
-      </w:r>
-      <w:r>
-        <w:br w:type="page"/>
       </w:r>
     </w:p>
     <w:p>
@@ -1227,15 +1116,148 @@
         <w:spacing w:before="120" w:after="0"/>
         <w:ind w:firstLine="284"/>
         <w:jc w:val="both"/>
+        <w:rPr/>
+      </w:pPr>
+      <w:r>
         <w:rPr>
           <w:rFonts w:ascii="Calibri Light" w:hAnsi="Calibri Light" w:asciiTheme="majorHAnsi" w:hAnsiTheme="majorHAnsi"/>
           <w:sz w:val="26"/>
           <w:szCs w:val="26"/>
         </w:rPr>
-      </w:pPr>
-      <w:r>
-        <w:rPr>
-          <w:u w:val="single"/>
+        <w:t>- Funcionalidad servidor IRC: Utilizando los certificados generados previamente hemos modificado el servidor de la práctica 1 para acomodar las funciones de conexión a la arquitectura basada en SSL. Con ello logramos que las conexiones se realicen de forma segura empleando los algoritmos de RSA.</w:t>
+      </w:r>
+    </w:p>
+    <w:p>
+      <w:pPr>
+        <w:pStyle w:val="Normal"/>
+        <w:spacing w:before="120" w:after="0"/>
+        <w:ind w:firstLine="284"/>
+        <w:jc w:val="both"/>
+        <w:rPr>
+          <w:rFonts w:ascii="Calibri Light" w:hAnsi="Calibri Light" w:asciiTheme="majorHAnsi" w:hAnsiTheme="majorHAnsi"/>
+          <w:sz w:val="26"/>
+          <w:szCs w:val="26"/>
+        </w:rPr>
+      </w:pPr>
+      <w:r>
+        <w:rPr/>
+      </w:r>
+    </w:p>
+    <w:p>
+      <w:pPr>
+        <w:pStyle w:val="Normal"/>
+        <w:spacing w:before="120" w:after="0"/>
+        <w:ind w:firstLine="284"/>
+        <w:jc w:val="both"/>
+        <w:rPr/>
+      </w:pPr>
+      <w:r>
+        <w:rPr>
+          <w:rFonts w:ascii="Calibri Light" w:hAnsi="Calibri Light" w:asciiTheme="majorHAnsi" w:hAnsiTheme="majorHAnsi"/>
+          <w:b/>
+          <w:bCs/>
+          <w:sz w:val="30"/>
+          <w:szCs w:val="30"/>
+        </w:rPr>
+        <w:t>Árbol de llamadas de la librería SSL</w:t>
+      </w:r>
+    </w:p>
+    <w:p>
+      <w:pPr>
+        <w:pStyle w:val="Normal"/>
+        <w:spacing w:before="120" w:after="0"/>
+        <w:ind w:firstLine="284"/>
+        <w:jc w:val="both"/>
+        <w:rPr/>
+      </w:pPr>
+      <w:r>
+        <w:rPr/>
+        <w:drawing>
+          <wp:anchor behindDoc="0" distT="0" distB="0" distL="0" distR="0" simplePos="0" locked="0" layoutInCell="1" allowOverlap="1" relativeHeight="16">
+            <wp:simplePos x="0" y="0"/>
+            <wp:positionH relativeFrom="column">
+              <wp:align>center</wp:align>
+            </wp:positionH>
+            <wp:positionV relativeFrom="paragraph">
+              <wp:posOffset>635</wp:posOffset>
+            </wp:positionV>
+            <wp:extent cx="5400040" cy="1805940"/>
+            <wp:effectExtent l="0" t="0" r="0" b="0"/>
+            <wp:wrapSquare wrapText="largest"/>
+            <wp:docPr id="2" name="Imagen3" descr=""/>
+            <wp:cNvGraphicFramePr>
+              <a:graphicFrameLocks xmlns:a="http://schemas.openxmlformats.org/drawingml/2006/main" noChangeAspect="1"/>
+            </wp:cNvGraphicFramePr>
+            <a:graphic xmlns:a="http://schemas.openxmlformats.org/drawingml/2006/main">
+              <a:graphicData uri="http://schemas.openxmlformats.org/drawingml/2006/picture">
+                <pic:pic xmlns:pic="http://schemas.openxmlformats.org/drawingml/2006/picture">
+                  <pic:nvPicPr>
+                    <pic:cNvPr id="2" name="Imagen3" descr=""/>
+                    <pic:cNvPicPr>
+                      <a:picLocks noChangeAspect="1" noChangeArrowheads="1"/>
+                    </pic:cNvPicPr>
+                  </pic:nvPicPr>
+                  <pic:blipFill>
+                    <a:blip r:embed="rId3"/>
+                    <a:stretch>
+                      <a:fillRect/>
+                    </a:stretch>
+                  </pic:blipFill>
+                  <pic:spPr bwMode="auto">
+                    <a:xfrm>
+                      <a:off x="0" y="0"/>
+                      <a:ext cx="5400040" cy="1805940"/>
+                    </a:xfrm>
+                    <a:prstGeom prst="rect">
+                      <a:avLst/>
+                    </a:prstGeom>
+                  </pic:spPr>
+                </pic:pic>
+              </a:graphicData>
+            </a:graphic>
+          </wp:anchor>
+        </w:drawing>
+      </w:r>
+    </w:p>
+    <w:p>
+      <w:pPr>
+        <w:pStyle w:val="Normal"/>
+        <w:spacing w:before="120" w:after="0"/>
+        <w:ind w:firstLine="284"/>
+        <w:jc w:val="both"/>
+        <w:rPr>
+          <w:rFonts w:ascii="Calibri Light" w:hAnsi="Calibri Light" w:asciiTheme="majorHAnsi" w:hAnsiTheme="majorHAnsi"/>
+          <w:b/>
+          <w:b/>
+          <w:bCs/>
+          <w:sz w:val="30"/>
+          <w:szCs w:val="30"/>
+        </w:rPr>
+      </w:pPr>
+      <w:r>
+        <w:rPr/>
+      </w:r>
+      <w:r>
+        <w:br w:type="page"/>
+      </w:r>
+    </w:p>
+    <w:p>
+      <w:pPr>
+        <w:pStyle w:val="Normal"/>
+        <w:spacing w:before="120" w:after="0"/>
+        <w:ind w:firstLine="284"/>
+        <w:jc w:val="both"/>
+        <w:rPr>
+          <w:rFonts w:ascii="Calibri Light" w:hAnsi="Calibri Light" w:asciiTheme="majorHAnsi" w:hAnsiTheme="majorHAnsi"/>
+          <w:sz w:val="26"/>
+          <w:szCs w:val="26"/>
+        </w:rPr>
+      </w:pPr>
+      <w:r>
+        <w:rPr>
+          <w:rFonts w:asciiTheme="majorHAnsi" w:hAnsiTheme="majorHAnsi" w:ascii="Calibri Light" w:hAnsi="Calibri Light"/>
+          <w:sz w:val="26"/>
+          <w:szCs w:val="26"/>
         </w:rPr>
       </w:r>
     </w:p>
@@ -1398,7 +1420,7 @@
       </w:pPr>
       <w:r>
         <w:rPr>
-          <w:rFonts w:asciiTheme="majorHAnsi" w:hAnsiTheme="majorHAnsi" w:ascii="Calibri Light" w:hAnsi="Calibri Light"/>
+          <w:rFonts w:ascii="Calibri Light" w:hAnsi="Calibri Light" w:asciiTheme="majorHAnsi" w:hAnsiTheme="majorHAnsi"/>
         </w:rPr>
         <w:t>2) Los resultados obtenidos deberían ser:</w:t>
       </w:r>
@@ -1445,7 +1467,7 @@
             <wp:extent cx="5400040" cy="4671060"/>
             <wp:effectExtent l="0" t="0" r="0" b="0"/>
             <wp:wrapSquare wrapText="largest"/>
-            <wp:docPr id="2" name="Imagen2" descr=""/>
+            <wp:docPr id="3" name="Imagen2" descr=""/>
             <wp:cNvGraphicFramePr>
               <a:graphicFrameLocks xmlns:a="http://schemas.openxmlformats.org/drawingml/2006/main" noChangeAspect="1"/>
             </wp:cNvGraphicFramePr>
@@ -1453,13 +1475,13 @@
               <a:graphicData uri="http://schemas.openxmlformats.org/drawingml/2006/picture">
                 <pic:pic xmlns:pic="http://schemas.openxmlformats.org/drawingml/2006/picture">
                   <pic:nvPicPr>
-                    <pic:cNvPr id="2" name="Imagen2" descr=""/>
+                    <pic:cNvPr id="3" name="Imagen2" descr=""/>
                     <pic:cNvPicPr>
                       <a:picLocks noChangeAspect="1" noChangeArrowheads="1"/>
                     </pic:cNvPicPr>
                   </pic:nvPicPr>
                   <pic:blipFill>
-                    <a:blip r:embed="rId3"/>
+                    <a:blip r:embed="rId4"/>
                     <a:stretch>
                       <a:fillRect/>
                     </a:stretch>
@@ -1508,7 +1530,7 @@
       </w:pPr>
       <w:r>
         <w:rPr>
-          <w:rFonts w:asciiTheme="majorHAnsi" w:hAnsiTheme="majorHAnsi" w:ascii="Calibri Light" w:hAnsi="Calibri Light"/>
+          <w:rFonts w:ascii="Calibri Light" w:hAnsi="Calibri Light" w:asciiTheme="majorHAnsi" w:hAnsiTheme="majorHAnsi"/>
         </w:rPr>
         <w:t>3) Tras la compilación de los recursos necesarios, es posible ejecutar las pruebas de C3PO de forma sencilla:</w:t>
       </w:r>
@@ -1531,7 +1553,7 @@
       </w:pPr>
       <w:r>
         <w:rPr>
-          <w:rFonts w:asciiTheme="majorHAnsi" w:hAnsiTheme="majorHAnsi" w:ascii="Calibri Light" w:hAnsi="Calibri Light"/>
+          <w:rFonts w:ascii="Calibri Light" w:hAnsi="Calibri Light" w:asciiTheme="majorHAnsi" w:hAnsiTheme="majorHAnsi"/>
           <w:b/>
           <w:bCs/>
           <w:i/>
@@ -1557,11 +1579,10 @@
       </w:pPr>
       <w:r>
         <w:rPr>
-          <w:rFonts w:asciiTheme="majorHAnsi" w:hAnsiTheme="majorHAnsi" w:ascii="Calibri Light" w:hAnsi="Calibri Light"/>
-          <w:b/>
-          <w:bCs/>
-          <w:i/>
-          <w:iCs/>
+          <w:b w:val="false"/>
+          <w:bCs w:val="false"/>
+          <w:i w:val="false"/>
+          <w:iCs w:val="false"/>
         </w:rPr>
       </w:r>
     </w:p>
@@ -1584,7 +1605,7 @@
       </w:pPr>
       <w:r>
         <w:rPr>
-          <w:rFonts w:asciiTheme="majorHAnsi" w:hAnsiTheme="majorHAnsi" w:ascii="Calibri Light" w:hAnsi="Calibri Light"/>
+          <w:rFonts w:ascii="Calibri Light" w:hAnsi="Calibri Light" w:asciiTheme="majorHAnsi" w:hAnsiTheme="majorHAnsi"/>
           <w:b/>
           <w:bCs/>
           <w:i/>
@@ -1613,7 +1634,7 @@
       </w:pPr>
       <w:r>
         <w:rPr>
-          <w:rFonts w:asciiTheme="majorHAnsi" w:hAnsiTheme="majorHAnsi" w:ascii="Calibri Light" w:hAnsi="Calibri Light"/>
+          <w:rFonts w:ascii="Calibri Light" w:hAnsi="Calibri Light" w:asciiTheme="majorHAnsi" w:hAnsiTheme="majorHAnsi"/>
           <w:b/>
           <w:bCs/>
           <w:i/>
@@ -1661,7 +1682,6 @@
     <w:p>
       <w:pPr>
         <w:pStyle w:val="Normal"/>
-        <w:pBdr/>
         <w:ind w:firstLine="284"/>
         <w:jc w:val="both"/>
         <w:rPr/>
@@ -1676,12 +1696,9 @@
     <w:p>
       <w:pPr>
         <w:pStyle w:val="Normal"/>
-        <w:pBdr/>
         <w:ind w:firstLine="284"/>
         <w:jc w:val="both"/>
-        <w:rPr>
-          <w:u w:val="single"/>
-        </w:rPr>
+        <w:rPr/>
       </w:pPr>
       <w:r>
         <w:rPr>
@@ -1691,8 +1708,8 @@
       </w:r>
     </w:p>
     <w:sectPr>
-      <w:headerReference w:type="default" r:id="rId4"/>
-      <w:footerReference w:type="default" r:id="rId5"/>
+      <w:headerReference w:type="default" r:id="rId5"/>
+      <w:footerReference w:type="default" r:id="rId6"/>
       <w:type w:val="nextPage"/>
       <w:pgSz w:w="11906" w:h="16838"/>
       <w:pgMar w:left="1701" w:right="1701" w:header="708" w:top="1417" w:footer="708" w:bottom="1417" w:gutter="0"/>
@@ -1717,12 +1734,10 @@
     </w:pPr>
     <w:r>
       <w:rPr/>
-    </w:r>
-    <w:r>
       <mc:AlternateContent>
         <mc:Choice Requires="wps">
           <w:drawing>
-            <wp:anchor behindDoc="0" distT="0" distB="0" distL="0" distR="0" simplePos="0" locked="0" layoutInCell="1" allowOverlap="1" relativeHeight="7">
+            <wp:anchor behindDoc="1" distT="0" distB="0" distL="0" distR="0" simplePos="0" locked="0" layoutInCell="1" allowOverlap="1" relativeHeight="7">
               <wp:simplePos x="0" y="0"/>
               <wp:positionH relativeFrom="margin">
                 <wp:align>right</wp:align>
@@ -1730,37 +1745,45 @@
               <wp:positionV relativeFrom="paragraph">
                 <wp:posOffset>635</wp:posOffset>
               </wp:positionV>
-              <wp:extent cx="97790" cy="177800"/>
+              <wp:extent cx="98425" cy="177165"/>
               <wp:effectExtent l="0" t="0" r="0" b="0"/>
               <wp:wrapTopAndBottom/>
-              <wp:docPr id="3" name="Marco1"/>
+              <wp:docPr id="4" name="Marco1"/>
               <a:graphic xmlns:a="http://schemas.openxmlformats.org/drawingml/2006/main">
                 <a:graphicData uri="http://schemas.microsoft.com/office/word/2010/wordprocessingShape">
                   <wps:wsp>
-                    <wps:cNvSpPr txBox="1"/>
+                    <wps:cNvSpPr/>
                     <wps:spPr>
                       <a:xfrm>
                         <a:off x="0" y="0"/>
-                        <a:ext cx="97790" cy="177800"/>
+                        <a:ext cx="97920" cy="176400"/>
                       </a:xfrm>
-                      <a:prstGeom prst="rect"/>
-                      <a:solidFill>
-                        <a:srgbClr val="FFFFFF">
-                          <a:alpha val="0"/>
-                        </a:srgbClr>
-                      </a:solidFill>
+                      <a:prstGeom prst="rect">
+                        <a:avLst/>
+                      </a:prstGeom>
+                      <a:noFill/>
+                      <a:ln>
+                        <a:noFill/>
+                      </a:ln>
                     </wps:spPr>
+                    <wps:style>
+                      <a:lnRef idx="0"/>
+                      <a:fillRef idx="0"/>
+                      <a:effectRef idx="0"/>
+                      <a:fontRef idx="minor"/>
+                    </wps:style>
                     <wps:txbx>
                       <w:txbxContent>
                         <w:p>
                           <w:pPr>
                             <w:pStyle w:val="Piedepgina"/>
-                            <w:pBdr/>
-                            <w:rPr/>
+                            <w:rPr>
+                              <w:color w:val="auto"/>
+                            </w:rPr>
                           </w:pPr>
                           <w:r>
                             <w:rPr>
-                              <w:rStyle w:val="Pagenumber"/>
+                              <w:color w:val="auto"/>
                             </w:rPr>
                             <w:fldChar w:fldCharType="begin"/>
                           </w:r>
@@ -1779,7 +1802,7 @@
                         </w:p>
                       </w:txbxContent>
                     </wps:txbx>
-                    <wps:bodyPr anchor="t" lIns="0" tIns="0" rIns="0" bIns="0">
+                    <wps:bodyPr lIns="0" rIns="0" tIns="0" bIns="0">
                       <a:spAutoFit/>
                     </wps:bodyPr>
                   </wps:wsp>
@@ -1790,19 +1813,22 @@
         </mc:Choice>
         <mc:Fallback>
           <w:pict>
-            <v:rect fillcolor="#FFFFFF" style="position:absolute;rotation:0;width:7.7pt;height:14pt;mso-wrap-distance-left:0pt;mso-wrap-distance-right:0pt;mso-wrap-distance-top:0pt;mso-wrap-distance-bottom:0pt;margin-top:0.05pt;mso-position-vertical-relative:text;margin-left:417.5pt;mso-position-horizontal:right;mso-position-horizontal-relative:margin">
-              <v:fill opacity="0f"/>
-              <v:textbox inset="0in,0in,0in,0in">
+            <v:rect id="shape_0" ID="Marco1" fillcolor="white" stroked="f" style="position:absolute;margin-left:417.45pt;margin-top:0.05pt;width:7.65pt;height:13.85pt;mso-position-horizontal:right;mso-position-horizontal-relative:margin">
+              <w10:wrap type="square"/>
+              <v:fill o:detectmouseclick="t" type="solid" color2="black" opacity="0"/>
+              <v:stroke color="#3465a4" joinstyle="round" endcap="flat"/>
+              <v:textbox>
                 <w:txbxContent>
                   <w:p>
                     <w:pPr>
                       <w:pStyle w:val="Piedepgina"/>
-                      <w:pBdr/>
-                      <w:rPr/>
+                      <w:rPr>
+                        <w:color w:val="auto"/>
+                      </w:rPr>
                     </w:pPr>
                     <w:r>
                       <w:rPr>
-                        <w:rStyle w:val="Pagenumber"/>
+                        <w:color w:val="auto"/>
                       </w:rPr>
                       <w:fldChar w:fldCharType="begin"/>
                     </w:r>
@@ -1821,7 +1847,6 @@
                   </w:p>
                 </w:txbxContent>
               </v:textbox>
-              <w10:wrap type="topAndBottom"/>
             </v:rect>
           </w:pict>
         </mc:Fallback>
@@ -1965,6 +1990,7 @@
       </w:pPr>
       <w:rPr>
         <w:rFonts w:ascii="Symbol" w:hAnsi="Symbol" w:cs="Symbol" w:hint="default"/>
+        <w:rFonts w:cs="Symbol"/>
       </w:rPr>
     </w:lvl>
     <w:lvl w:ilvl="1">
@@ -1990,6 +2016,7 @@
       </w:pPr>
       <w:rPr>
         <w:rFonts w:ascii="Wingdings" w:hAnsi="Wingdings" w:cs="Wingdings" w:hint="default"/>
+        <w:rFonts w:cs="Wingdings"/>
       </w:rPr>
     </w:lvl>
     <w:lvl w:ilvl="3">
@@ -2002,6 +2029,7 @@
       </w:pPr>
       <w:rPr>
         <w:rFonts w:ascii="Symbol" w:hAnsi="Symbol" w:cs="Symbol" w:hint="default"/>
+        <w:rFonts w:cs="Symbol"/>
       </w:rPr>
     </w:lvl>
     <w:lvl w:ilvl="4">
@@ -2027,6 +2055,7 @@
       </w:pPr>
       <w:rPr>
         <w:rFonts w:ascii="Wingdings" w:hAnsi="Wingdings" w:cs="Wingdings" w:hint="default"/>
+        <w:rFonts w:cs="Wingdings"/>
       </w:rPr>
     </w:lvl>
     <w:lvl w:ilvl="6">
@@ -2039,6 +2068,7 @@
       </w:pPr>
       <w:rPr>
         <w:rFonts w:ascii="Symbol" w:hAnsi="Symbol" w:cs="Symbol" w:hint="default"/>
+        <w:rFonts w:cs="Symbol"/>
       </w:rPr>
     </w:lvl>
     <w:lvl w:ilvl="7">
@@ -2064,6 +2094,7 @@
       </w:pPr>
       <w:rPr>
         <w:rFonts w:ascii="Wingdings" w:hAnsi="Wingdings" w:cs="Wingdings" w:hint="default"/>
+        <w:rFonts w:cs="Wingdings"/>
       </w:rPr>
     </w:lvl>
   </w:abstractNum>
@@ -2204,7 +2235,6 @@
     <w:rPrDefault>
       <w:rPr>
         <w:rFonts w:ascii="Calibri" w:hAnsi="Calibri" w:eastAsia="Calibri" w:cs="" w:asciiTheme="minorHAnsi" w:cstheme="minorBidi" w:eastAsiaTheme="minorHAnsi" w:hAnsiTheme="minorHAnsi"/>
-        <w:sz w:val="24"/>
         <w:szCs w:val="24"/>
         <w:lang w:val="es-ES" w:eastAsia="en-US" w:bidi="ar-SA"/>
       </w:rPr>
@@ -2605,7 +2635,7 @@
     </w:pPr>
     <w:rPr>
       <w:rFonts w:ascii="Calibri" w:hAnsi="Calibri" w:eastAsia="Calibri" w:cs="" w:asciiTheme="minorHAnsi" w:cstheme="minorBidi" w:eastAsiaTheme="minorHAnsi" w:hAnsiTheme="minorHAnsi"/>
-      <w:color w:val="auto"/>
+      <w:color w:val="00000A"/>
       <w:sz w:val="24"/>
       <w:szCs w:val="24"/>
       <w:lang w:val="en-US" w:eastAsia="en-US" w:bidi="ar-SA"/>
@@ -2901,6 +2931,69 @@
     <w:qFormat/>
     <w:rPr>
       <w:rFonts w:cs="Courier New"/>
+    </w:rPr>
+  </w:style>
+  <w:style w:type="character" w:styleId="ListLabel16">
+    <w:name w:val="ListLabel 16"/>
+    <w:qFormat/>
+    <w:rPr>
+      <w:rFonts w:cs="Symbol"/>
+    </w:rPr>
+  </w:style>
+  <w:style w:type="character" w:styleId="ListLabel17">
+    <w:name w:val="ListLabel 17"/>
+    <w:qFormat/>
+    <w:rPr>
+      <w:rFonts w:cs="Courier New"/>
+    </w:rPr>
+  </w:style>
+  <w:style w:type="character" w:styleId="ListLabel18">
+    <w:name w:val="ListLabel 18"/>
+    <w:qFormat/>
+    <w:rPr>
+      <w:rFonts w:cs="Wingdings"/>
+    </w:rPr>
+  </w:style>
+  <w:style w:type="character" w:styleId="ListLabel19">
+    <w:name w:val="ListLabel 19"/>
+    <w:qFormat/>
+    <w:rPr>
+      <w:rFonts w:cs="Symbol"/>
+    </w:rPr>
+  </w:style>
+  <w:style w:type="character" w:styleId="ListLabel20">
+    <w:name w:val="ListLabel 20"/>
+    <w:qFormat/>
+    <w:rPr>
+      <w:rFonts w:cs="Courier New"/>
+    </w:rPr>
+  </w:style>
+  <w:style w:type="character" w:styleId="ListLabel21">
+    <w:name w:val="ListLabel 21"/>
+    <w:qFormat/>
+    <w:rPr>
+      <w:rFonts w:cs="Wingdings"/>
+    </w:rPr>
+  </w:style>
+  <w:style w:type="character" w:styleId="ListLabel22">
+    <w:name w:val="ListLabel 22"/>
+    <w:qFormat/>
+    <w:rPr>
+      <w:rFonts w:cs="Symbol"/>
+    </w:rPr>
+  </w:style>
+  <w:style w:type="character" w:styleId="ListLabel23">
+    <w:name w:val="ListLabel 23"/>
+    <w:qFormat/>
+    <w:rPr>
+      <w:rFonts w:cs="Courier New"/>
+    </w:rPr>
+  </w:style>
+  <w:style w:type="character" w:styleId="ListLabel24">
+    <w:name w:val="ListLabel 24"/>
+    <w:qFormat/>
+    <w:rPr>
+      <w:rFonts w:cs="Wingdings"/>
     </w:rPr>
   </w:style>
   <w:style w:type="paragraph" w:styleId="Encabezado">

</xml_diff>